<commit_message>
Proposed edits for release
</commit_message>
<xml_diff>
--- a/sample.docx
+++ b/sample.docx
@@ -15,8 +15,6 @@
         </w:rPr>
         <w:t xml:space="preserve">A </w:t>
       </w:r>
-      <w:bookmarkStart w:id="0" w:name="_GoBack"/>
-      <w:bookmarkEnd w:id="0"/>
       <w:r>
         <w:rPr>
           <w:noProof/>
@@ -44,11 +42,6 @@
           <w:i/>
         </w:rPr>
         <w:br/>
-      </w:r>
-      <w:r>
-        <w:rPr>
-          <w:i/>
-        </w:rPr>
         <w:t xml:space="preserve">dolor </w:t>
       </w:r>
       <w:proofErr w:type="gramStart"/>
@@ -75,21 +68,34 @@
       </w:r>
       <w:r>
         <w:br/>
-      </w:r>
-      <w:r>
         <w:t>wants to have it, simply because it is pain..."</w:t>
       </w:r>
     </w:p>
     <w:p/>
     <w:p>
       <w:r>
-        <w:t>Lorem ipsum dolor sit amet, consectetur adipiscing elit. Morbi blandit efficitur dictum. In hac habitasse platea dictumst. Morbi venenatis ipsum aliquet urna mollis pharetra. Sed semper diam ut maximus accumsan. Maecenas pellentesque commodo orci. Morbi ut semper nisi. Donec ut nisl in elit tincidunt pretium vitae eu nibh. Mauris a luctus tortor. Vestibulum maximus, eros nec interdum malesuada, ligula diam dignissim leo, sodales scelerisque ex ligula vitae diam. Vestibulum pharetra urna in ullamcorper sagittis. Suspendisse vitae tristique mauris. Sed eu finibus dolor. Interdum et malesuada fames ac ante ipsum primis in faucibus. Mauris venenatis non tortor eget tristique.</w:t>
-      </w:r>
-    </w:p>
-    <w:p/>
-    <w:p>
-      <w:r>
-        <w:t>Duis vel scelerisque purus, in feugiat purus. Nam venenatis justo sodales, feugiat mauris eu, vulputate turpis. Quisque quis vestibulum arcu. Pellentesque id ex sed magna ultrices pharetra. Nullam consectetur metus vel purus placerat volutpat. Ut scelerisque placerat neque. Ut imperdiet fringilla dolor a fermentum. Nam gravida, massa eu gravida rhoncus, libero sem malesuada quam, iaculis rutrum tortor sapien vitae risus.</w:t>
+        <w:t xml:space="preserve">Lorem ipsum dolor sit amet, consectetur adipiscing elit. Morbi blandit efficitur dictum. In hac habitasse platea dictumst. Morbi venenatis ipsum aliquet urna mollis pharetra. Sed semper diam ut maximus accumsan. Maecenas pellentesque commodo orci. Morbi ut semper nisi. Donec ut nisl in elit tincidunt pretium vitae eu nibh. Mauris a luctus tortor. Vestibulum maximus, eros nec interdum </w:t>
+      </w:r>
+      <w:r>
+        <w:t xml:space="preserve">magnum </w:t>
+      </w:r>
+      <w:r>
+        <w:t>malesuada, ligula diam dignissim leo, sodales scelerisque ex ligula vitae diam. Vestibulum pharetra urna in ullamcorper sagittis. Suspendisse vitae tristique mauris. Sed eu finibus dolor. Interdum et malesuada fames ac ante ipsum primis in faucibus. Mauris venenatis non tortor eget tristique.</w:t>
+      </w:r>
+    </w:p>
+    <w:p/>
+    <w:p>
+      <w:r>
+        <w:t xml:space="preserve">Duis vel scelerisque purus, in feugiat purus. Nam venenatis justo sodales, feugiat mauris eu, vulputate turpis. Quisque quis vestibulum arcu. Pellentesque id ex sed </w:t>
+      </w:r>
+      <w:r>
+        <w:rPr>
+          <w:i/>
+        </w:rPr>
+        <w:t>magna ultrices</w:t>
+      </w:r>
+      <w:r>
+        <w:t xml:space="preserve"> pharetra. Nullam consectetur metus vel purus placerat volutpat. Ut scelerisque placerat neque. Ut imperdiet fringilla dolor a fermentum. Nam gravida, massa eu gravida rhoncus, libero sem malesuada quam, iaculis rutrum tortor sapien vitae risus.</w:t>
       </w:r>
     </w:p>
     <w:p/>
@@ -154,7 +160,7 @@
         </w:numPr>
       </w:pPr>
       <w:r>
-        <w:t>Aliquam fringilla libero sed lorem bibendum varius.</w:t>
+        <w:t>Aliquam fringilla libero sed bibendum varius.</w:t>
       </w:r>
     </w:p>
     <w:p>
@@ -176,13 +182,28 @@
         </w:numPr>
       </w:pPr>
       <w:r>
+        <w:t>Meroent animorum illum.</w:t>
+      </w:r>
+    </w:p>
+    <w:p>
+      <w:pPr>
+        <w:numPr>
+          <w:ilvl w:val="0"/>
+          <w:numId w:val="1"/>
+        </w:numPr>
+      </w:pPr>
+      <w:r>
         <w:t>Integer accumsan eros sed leo imperdiet ultricies.</w:t>
       </w:r>
     </w:p>
     <w:p/>
     <w:p>
       <w:r>
-        <w:t xml:space="preserve">Nunc imperdiet odio id erat bibendum, sit amet rutrum nisi elementum. Donec augue tellus, placerat interdum gravida sit amet, ultrices ut odio. Fusce sodales eu lacus ac laoreet. Nam viverra, purus ac sagittis mollis, justo nunc tincidunt odio, eu egestas enim mi vel nunc. Nunc sagittis purus sed augue fringilla aliquet. Ut congue orci sit amet volutpat blandit. Quisque et mollis augue. Phasellus cursus lacus </w:t>
+        <w:t xml:space="preserve">Nunc imperdiet odio id erat bibendum, sit amet rutrum nisi elementum. Donec augue tellus, placerat interdum gravida sit amet, ultrices ut odio. Fusce sodales eu lacus ac laoreet. Nam viverra, purus ac sagittis mollis, justo nunc tincidunt odio, eu egestas enim mi vel nunc. Nunc </w:t>
+      </w:r>
+      <w:r>
+        <w:lastRenderedPageBreak/>
+        <w:t xml:space="preserve">sagittis purus sed augue fringilla aliquet. Ut congue orci sit amet volutpat blandit. Quisque et mollis augue. Phasellus cursus lacus </w:t>
       </w:r>
       <w:proofErr w:type="gramStart"/>
       <w:r>
@@ -245,8 +266,21 @@
     </w:p>
     <w:p/>
     <w:p>
-      <w:r>
-        <w:t>Aliquam erat volutpat. Curabitur fermentum iaculis nibh, egestas blandit urna pellentesque at. Integer dapibus dignissim blandit. Sed bibendum, ante vitae dictum placerat, mi dui aliquet metus, mollis sollicitudin leo nibh sit amet ex. Aenean aliquet volutpat augue, quis dapibus ipsum posuere eget. Aenean enim ipsum, congue nec sodales a, rhoncus in nisi. Cras dictum sapien vitae orci vestibulum vehicula. Duis venenatis neque metus.</w:t>
+      <w:pPr>
+        <w:pStyle w:val="Heading3"/>
+      </w:pPr>
+      <w:r>
+        <w:t>Aliquam erat</w:t>
+      </w:r>
+    </w:p>
+    <w:p/>
+    <w:p>
+      <w:r>
+        <w:t xml:space="preserve">Aliquam erat volutpat. Curabitur fermentum iaculis nibh, egestas blandit urna pellentesque at. Integer dapibus dignissim blandit. Sed bibendum, ante vitae dictum placerat, mi dui aliquet metus, mollis sollicitudin leo nibh sit amet ex. Aenean aliquet volutpat augue, quis dapibus </w:t>
+      </w:r>
+      <w:r>
+        <w:lastRenderedPageBreak/>
+        <w:t>ipsum posuere eget. Aenean enim ipsum, congue nec sodales a, rhoncus in nisi. Cras dictum sapien vitae orci vestibulum vehicula. Duis venenatis neque metus.</w:t>
       </w:r>
     </w:p>
     <w:p/>
@@ -257,131 +291,158 @@
       <w:r>
         <w:t>Pellentesque</w:t>
       </w:r>
-    </w:p>
-    <w:p/>
-    <w:p>
+      <w:r>
+        <w:t xml:space="preserve"> dictum</w:t>
+      </w:r>
+    </w:p>
+    <w:p/>
+    <w:p>
+      <w:r>
+        <w:t xml:space="preserve">Pellentesque dictum pharetra rutrum. Morbi ultricies interdum magna, a sagittis orci congue in. Nulla luctus efficitur hendrerit. Donec dolor libero, viverra et urna non, dictum mattis sem. In rhoncus diam vitae egestas vestibulum. Etiam molestie, tellus sit amet feugiat feugiat, orci dui fringilla tortor, ac molestie dui arcu at metus. </w:t>
+      </w:r>
+      <w:r>
+        <w:rPr>
+          <w:b/>
+        </w:rPr>
+        <w:t>Nunc sagittis tellus</w:t>
+      </w:r>
+      <w:r>
+        <w:t xml:space="preserve"> et erat dapibus, quis varius orci laoreet. Nam mauris ante, suscipit a mollis vel, efficitur eu urna. Curabitur non velit ipsum. In at lacus vitae nibh commodo consequat vel sit amet est. Nunc fringilla vestibulum hendrerit. Duis malesuada auctor diam, ut efficitur velit ultricies nec.</w:t>
+      </w:r>
+    </w:p>
+    <w:p/>
+    <w:p>
+      <w:r>
+        <w:t xml:space="preserve">Aenean risus lorem, consectetur non dapibus vel, commodo </w:t>
+      </w:r>
+      <w:proofErr w:type="gramStart"/>
+      <w:r>
+        <w:t>a</w:t>
+      </w:r>
+      <w:proofErr w:type="gramEnd"/>
+      <w:r>
+        <w:t xml:space="preserve"> eros. Maecenas eu neque sem. Cras commodo eros ac odio scelerisque tristique. Nam auctor augue ac dui commodo, vel fermentum dui tempor. Phasellus sodales eleifend lectus, nec venenatis sem pharetra eget. Morbi lacinia egestas ipsum in laoreet. Aliquam luctus ipsum nec sollicitudin tincidunt. Sed id neque commodo nibh consequat pharetra id sit amet nibh. Nunc maximus accumsan semper. Praesent consectetur ut orci sit amet accumsan. Fusce ipsum felis, pharetra pulvinar feugiat et, sollicitudin nec lectus. Etiam ex justo, auctor sed fringilla vel, dignissim vitae augue. Morbi consectetur turpis ac urna lobortis tincidunt.</w:t>
+      </w:r>
+    </w:p>
+    <w:p/>
+    <w:p>
+      <w:r>
+        <w:t>Suspendisse id felis condimentum, accumsan erat vitae, molestie metus. Aliquam sagittis quam tortor, sed iaculis ipsum vehicula id. Pellentesque est nunc, maximus mollis malesuada at, interdum et magna. Mauris faucibus, arcu vitae semper cursus, enim felis elementum risus, in accumsan nisl lorem sed odio. Praesent rutrum, risus sed posuere sollicitudin, metus dui rhoncus mi, eu blandit lorem neque sit amet enim. Proin dapibus elementum feugiat. Cras ac efficitur odio.</w:t>
+      </w:r>
+    </w:p>
+    <w:p/>
+    <w:p>
+      <w:pPr>
+        <w:pStyle w:val="Heading2"/>
+      </w:pPr>
+      <w:r>
+        <w:t>Nunc id neque mattis</w:t>
+      </w:r>
+    </w:p>
+    <w:p/>
+    <w:p>
+      <w:r>
+        <w:t>Nunc id neque mattis, luctus dui quis, vestibulum lacus. Integer consectetur diam interdum tellus pulvinar, eget tristique tortor volutpat. Nam volutpat condimentum justo, eu fringilla ligula fringilla non. Nunc sit amet magna eget quam vulputate molestie. Praesent consequat arcu vitae nisi lacinia feugiat ut et neque. Ut accumsan, sapien eget varius congue, erat tortor ullamcorper arcu, nec vestibulum erat neque ut nisl. Donec nec dignissim neque. Proin metus diam, feugiat eu enim non, vestibulum sagittis augue. Fusce auctor massa sit amet euismod pharetra. Pellentesque habitant morbi tristique senectus et netus et malesuada fames ac turpis egestas. Duis porttitor venenatis rutrum. Cras volutpat quis purus vitae tempor. Aliquam erat volutpat. Duis sit amet nunc congue, congue tellus nec, euismod eros.</w:t>
+      </w:r>
+    </w:p>
+    <w:p/>
+    <w:p>
+      <w:r>
+        <w:t xml:space="preserve">Donec non neque sapien. Nunc neque lorem, ultricies et neque sed, fermentum vestibulum mi. Suspendisse eget mi nec orci fermentum ullamcorper at nec nulla. Nam rutrum nisl et nibh </w:t>
+      </w:r>
       <w:r>
         <w:lastRenderedPageBreak/>
-        <w:t>Pellentesque dictum pharetra rutrum. Morbi ultricies interdum magna, a sagittis orci congue in. Nulla luctus efficitur hendrerit. Donec dolor libero, viverra et urna non, dictum mattis sem. In rhoncus diam vitae egestas vestibulum. Etiam molestie, tellus sit amet feugiat feugiat, orci dui fringilla tortor, ac molestie dui arcu at metus. Nunc sagittis tellus et erat dapibus, quis varius orci laoreet. Nam mauris ante, suscipit a mollis vel, efficitur eu urna. Curabitur non velit ipsum. In at lacus vitae nibh commodo consequat vel sit amet est. Nunc fringilla vestibulum hendrerit. Duis malesuada auctor diam, ut efficitur velit ultricies nec.</w:t>
-      </w:r>
-    </w:p>
-    <w:p/>
-    <w:p>
-      <w:r>
-        <w:t xml:space="preserve">Aenean risus lorem, consectetur non dapibus vel, commodo </w:t>
+        <w:t>cursus, id rhoncus sapien facilisis. Aliquam eu gravida eros, ut malesuada erat. Suspendisse et magna tortor. Aliquam ex dolor, maximus vitae nisi non, cursus facilisis dui. Pellentesque lobortis pellentesque arcu nec congue. Vestibulum volutpat blandit dui non auctor. Donec sit amet rutrum felis. Mauris sit amet fermentum sapien, vel bibendum est. Morbi vel sapien in quam sodales consectetur sed nec turpis. Orci varius natoque penatibus et magnis dis parturient montes, nascetur ridiculus mus.</w:t>
+      </w:r>
+    </w:p>
+    <w:p/>
+    <w:p>
+      <w:r>
+        <w:t>Pellentesque non quam sed nisi consectetur ultricies. Morbi vitae diam felis. Nam eu urna dui. Maecenas vestibulum pulvinar leo. Pellentesque urna mauris, malesuada ac auctor vel, fringilla sed tellus. Integer eleifend tortor dapibus sollicitudin vestibulum.</w:t>
+      </w:r>
+    </w:p>
+    <w:p/>
+    <w:p>
+      <w:r>
+        <w:t xml:space="preserve">Curabitur lobortis odio libero, id accumsan risus posuere quis. Morbi quis dolor eu leo mattis consequat et id tortor. Vestibulum vel libero sem. Vestibulum pharetra ipsum id ipsum hendrerit, a gravida lectus pharetra. Vestibulum velit nisi, dapibus vitae arcu nec, ultricies dictum sem. Praesent condimentum ullamcorper enim. Pellentesque habitant morbi tristique senectus et netus et malesuada fames ac turpis egestas. Etiam scelerisque tristique nunc, quis placerat leo hendrerit quis. Pellentesque habitant morbi tristique senectus et netus et malesuada fames ac turpis egestas. Ut non tellus molestie, dictum ligula aliquam, interdum tortor. Integer vehicula nunc ut suscipit finibus. </w:t>
+      </w:r>
+      <w:r>
+        <w:t xml:space="preserve">Lorem ipsum dolor sit amet, consectetur adipiscing elit. Vestibulum ante ipsum primis in faucibus orci luctus et ultrices posuere cubilia curae; Aenean sit amet ullamcorper neque. </w:t>
+      </w:r>
+      <w:bookmarkStart w:id="0" w:name="_GoBack"/>
+      <w:bookmarkEnd w:id="0"/>
+      <w:r>
+        <w:t>Praesent suscipit accumsan ex sed malesuada. Donec volutpat magna scelerisque, fermentum tellus in, blandit dui. Nunc consequat, odio non congue tincidunt, diam augue dapibus tellus, vel pretium elit nisi in elit. Sed mauris odio, eleifend nec bibendum sed, elementum a est.</w:t>
+      </w:r>
+    </w:p>
+    <w:p/>
+    <w:p>
+      <w:r>
+        <w:t>Integer ut risus faucibus, sollicitudin purus quis, euismod nisi. Pellentesque habitant morbi tristique senectus et netus et malesuada fames ac turpis egestas. Nulla accumsan eros faucibus, tristique erat ac, blandit tellus. Vivamus posuere mi et condimentum facilisis. Pellentesque in metus dui. Proin pharetra vestibulum metus, quis rhoncus eros tincidunt non. Morbi eu malesuada nulla, eget fermentum orci. Sed id porttitor enim. Nunc accumsan, lectus non ultricies molestie, justo diam rutrum mauris, sit amet vehicula quam massa ac turpis. Nulla sodales dui nec tempus interdum. Suspendisse sit amet elementum neque. Cras a dapibus est. Quisque eu eleifend lectus.</w:t>
+      </w:r>
+    </w:p>
+    <w:p/>
+    <w:p>
+      <w:r>
+        <w:t>Fusce congue sem quis vehicula euismod. Curabitur posuere condimentum leo dictum sodales. Duis nec purus in mi vestibulum tincidunt eget ac dui. Donec luctus gravida leo ac molestie. Lorem ipsum dolor sit amet, consectetur adipiscing elit. Morbi mauris mauris, gravida eget sem et, faucibus rhoncus tortor. Quisque nisl lorem, tristique sed ex et, varius mollis magna. Nunc ac tincidunt eros, vitae gravida arcu. Phasellus sodales velit vitae ante pharetra bibendum. Phasellus semper mattis est sed fringilla.</w:t>
+      </w:r>
+    </w:p>
+    <w:p/>
+    <w:p>
+      <w:r>
+        <w:t xml:space="preserve">Praesent et nisl metus. Phasellus et nunc dapibus, egestas odio eu, lobortis leo. Proin augue mi, dictum convallis volutpat condimentum, dignissim nec sem. Nunc malesuada sed urna id rutrum. Class aptent taciti sociosqu ad litora torquent per conubia nostra, per inceptos </w:t>
+      </w:r>
+      <w:r>
+        <w:lastRenderedPageBreak/>
+        <w:t xml:space="preserve">himenaeos. Fusce nec vehicula velit. Nunc lacinia fringilla ultricies. Fusce vel pretium nulla, in condimentum orci. Phasellus in massa vel purus laoreet auctor vel </w:t>
       </w:r>
       <w:proofErr w:type="gramStart"/>
       <w:r>
-        <w:t>a</w:t>
+        <w:t>non libero</w:t>
       </w:r>
       <w:proofErr w:type="gramEnd"/>
       <w:r>
-        <w:t xml:space="preserve"> eros. Maecenas eu neque sem. Cras commodo eros ac odio scelerisque tristique. Nam auctor augue ac dui commodo, vel fermentum dui tempor. Phasellus sodales eleifend lectus, nec venenatis sem pharetra eget. Morbi lacinia egestas ipsum in laoreet. Aliquam luctus ipsum nec sollicitudin tincidunt. Sed id neque commodo nibh consequat pharetra id sit amet nibh. Nunc maximus accumsan semper. Praesent consectetur ut orci sit amet accumsan. Fusce ipsum felis, pharetra pulvinar feugiat et, sollicitudin nec lectus. Etiam ex justo, auctor sed fringilla vel, dignissim vitae augue. Morbi consectetur turpis ac urna lobortis tincidunt.</w:t>
-      </w:r>
-    </w:p>
-    <w:p/>
-    <w:p>
-      <w:r>
-        <w:t>Suspendisse id felis condimentum, accumsan erat vitae, molestie metus. Aliquam sagittis quam tortor, sed iaculis ipsum vehicula id. Pellentesque est nunc, maximus mollis malesuada at, interdum et magna. Mauris faucibus, arcu vitae semper cursus, enim felis elementum risus, in accumsan nisl lorem sed odio. Praesent rutrum, risus sed posuere sollicitudin, metus dui rhoncus mi, eu blandit lorem neque sit amet enim. Proin dapibus elementum feugiat. Cras ac efficitur odio.</w:t>
-      </w:r>
-    </w:p>
-    <w:p/>
-    <w:p>
-      <w:pPr>
-        <w:pStyle w:val="Heading2"/>
-      </w:pPr>
-      <w:r>
-        <w:t>Nunc id neque mattis</w:t>
-      </w:r>
-    </w:p>
-    <w:p/>
-    <w:p>
-      <w:r>
-        <w:t>Nunc id neque mattis, luctus dui quis, vestibulum lacus. Integer consectetur diam interdum tellus pulvinar, eget tristique tortor volutpat. Nam volutpat condimentum justo, eu fringilla ligula fringilla non. Nunc sit amet magna eget quam vulputate molestie. Praesent consequat arcu vitae nisi lacinia feugiat ut et neque. Ut accumsan, sapien eget varius congue, erat tortor ullamcorper arcu, nec vestibulum erat neque ut nisl. Donec nec dignissim neque. Proin metus diam, feugiat eu enim non, vestibulum sagittis augue. Fusce auctor massa sit amet euismod pharetra. Pellentesque habitant morbi tristique senectus et netus et malesuada fames ac turpis egestas. Duis porttitor venenatis rutrum. Cras volutpat quis purus vitae tempor. Aliquam erat volutpat. Duis sit amet nunc congue, congue tellus nec, euismod eros.</w:t>
-      </w:r>
-    </w:p>
-    <w:p/>
-    <w:p>
-      <w:r>
-        <w:t>Donec non neque sapien. Nunc neque lorem, ultricies et neque sed, fermentum vestibulum mi. Suspendisse eget mi nec orci fermentum ullamcorper at nec nulla. Nam rutrum nisl et nibh cursus, id rhoncus sapien facilisis. Aliquam eu gravida eros, ut malesuada erat. Suspendisse et magna tortor. Aliquam ex dolor, maximus vitae nisi non, cursus facilisis dui. Pellentesque lobortis pellentesque arcu nec congue. Vestibulum volutpat blandit dui non auctor. Donec sit amet rutrum felis. Mauris sit amet fermentum sapien, vel bibendum est. Morbi vel sapien in quam sodales consectetur sed nec turpis. Orci varius natoque penatibus et magnis dis parturient montes, nascetur ridiculus mus.</w:t>
-      </w:r>
-    </w:p>
-    <w:p/>
-    <w:p>
-      <w:r>
-        <w:t>Pellentesque non quam sed nisi consectetur ultricies. Morbi vitae diam felis. Nam eu urna dui. Maecenas vestibulum pulvinar leo. Lorem ipsum dolor sit amet, consectetur adipiscing elit. Vestibulum ante ipsum primis in faucibus orci luctus et ultrices posuere cubilia curae; Aenean sit amet ullamcorper neque. Pellentesque urna mauris, malesuada ac auctor vel, fringilla sed tellus. Integer eleifend tortor dapibus sollicitudin vestibulum.</w:t>
-      </w:r>
-    </w:p>
-    <w:p/>
-    <w:p>
-      <w:r>
-        <w:t>Curabitur lobortis odio libero, id accumsan risus posuere quis. Morbi quis dolor eu leo mattis consequat et id tortor. Vestibulum vel libero sem. Vestibulum pharetra ipsum id ipsum hendrerit, a gravida lectus pharetra. Vestibulum velit nisi, dapibus vitae arcu nec, ultricies dictum sem. Praesent condimentum ullamcorper enim. Pellentesque habitant morbi tristique senectus et netus et malesuada fames ac turpis egestas. Etiam scelerisque tristique nunc, quis placerat leo hendrerit quis. Pellentesque habitant morbi tristique senectus et netus et malesuada fames ac turpis egestas. Ut non tellus molestie, dictum ligula aliquam, interdum tortor. Integer vehicula nunc ut suscipit finibus. Praesent suscipit accumsan ex sed malesuada. Donec volutpat magna scelerisque, fermentum tellus in, blandit dui. Nunc consequat, odio non congue tincidunt, diam augue dapibus tellus, vel pretium elit nisi in elit. Sed mauris odio, eleifend nec bibendum sed, elementum a est.</w:t>
-      </w:r>
-    </w:p>
-    <w:p/>
-    <w:p>
-      <w:r>
-        <w:t>Integer ut risus faucibus, sollicitudin purus quis, euismod nisi. Pellentesque habitant morbi tristique senectus et netus et malesuada fames ac turpis egestas. Nulla accumsan eros faucibus, tristique erat ac, blandit tellus. Vivamus posuere mi et condimentum facilisis. Pellentesque in metus dui. Proin pharetra vestibulum metus, quis rhoncus eros tincidunt non. Morbi eu malesuada nulla, eget fermentum orci. Sed id porttitor enim. Nunc accumsan, lectus non ultricies molestie, justo diam rutrum mauris, sit amet vehicula quam massa ac turpis. Nulla sodales dui nec tempus interdum. Suspendisse sit amet elementum neque. Cras a dapibus est. Quisque eu eleifend lectus.</w:t>
-      </w:r>
-    </w:p>
-    <w:p/>
-    <w:p>
-      <w:r>
-        <w:t>Fusce congue sem quis vehicula euismod. Curabitur posuere condimentum leo dictum sodales. Duis nec purus in mi vestibulum tincidunt eget ac dui. Donec luctus gravida leo ac molestie. Lorem ipsum dolor sit amet, consectetur adipiscing elit. Morbi mauris mauris, gravida eget sem et, faucibus rhoncus tortor. Quisque nisl lorem, tristique sed ex et, varius mollis magna. Nunc ac tincidunt eros, vitae gravida arcu. Phasellus sodales velit vitae ante pharetra bibendum. Phasellus semper mattis est sed fringilla.</w:t>
-      </w:r>
-    </w:p>
-    <w:p/>
-    <w:p>
-      <w:r>
-        <w:t xml:space="preserve">Praesent et nisl metus. Phasellus et nunc dapibus, egestas odio eu, lobortis leo. Proin augue mi, dictum convallis volutpat condimentum, dignissim nec sem. Nunc malesuada sed urna id rutrum. Class aptent taciti sociosqu ad litora torquent per conubia nostra, per inceptos himenaeos. Fusce nec vehicula velit. Nunc lacinia fringilla ultricies. Fusce vel pretium nulla, in condimentum orci. Phasellus in massa vel purus laoreet auctor vel </w:t>
-      </w:r>
-      <w:proofErr w:type="gramStart"/>
-      <w:r>
-        <w:t>non libero</w:t>
-      </w:r>
-      <w:proofErr w:type="gramEnd"/>
-      <w:r>
         <w:t>. Duis porttitor risus eros, et scelerisque turpis ultricies et. Nunc nec malesuada ligula.</w:t>
       </w:r>
     </w:p>
     <w:p/>
     <w:p>
       <w:r>
-        <w:t xml:space="preserve">Nam quis eleifend orci. Proin feugiat diam vitae dolor pretium, non porttitor nibh dictum. Pellentesque congue massa nec arcu ornare, eu cursus erat malesuada. Praesent finibus sagittis </w:t>
+        <w:t>Nam quis eleifend orci. Proin feugiat diam vitae dolor pretium, non porttitor nibh dictum. Pellentesque congue massa nec arcu ornare, eu cursus erat malesuada. Praesent finibus sagittis nisl, vitae consequat eros blandit in. Integer eu enim nec ipsum cursus lobortis. Praesent ullamcorper rutrum tincidunt. Nam vel sagittis enim.</w:t>
+      </w:r>
+    </w:p>
+    <w:p/>
+    <w:p>
+      <w:r>
+        <w:t>In ullamcorper odio bibendum, feugiat magna id, dapibus urna. Mauris porta ut sapien ac lobortis. Pellentesque vitae elit erat. Nulla efficitur ullamcorper elit vel sollicitudin. Sed eu augue nec velit tincidunt luctus. Donec non enim et purus venenatis aliquet. Donec a turpis iaculis, feugiat dolor non, dictum eros.</w:t>
+      </w:r>
+    </w:p>
+    <w:p/>
+    <w:p>
+      <w:r>
+        <w:t>Pellentesque efficitur neque ac leo ultricies, eu venenatis arcu ultricies. In nisi dolor, porttitor in viverra vel, cursus vulputate ante. Vestibulum eu pellentesque nulla. In hac habitasse platea dictumst. Maecenas sed tristique arcu, sit amet elementum eros. Etiam sit amet facilisis turpis. Pellentesque velit mauris, egestas eu mauris a, mollis tempus ante. Duis porttitor interdum mi at commodo. Vivamus malesuada at enim sit amet imperdiet. Aenean vulputate tincidunt dolor, id volutpat felis finibus vitae. Sed sed faucibus massa. Etiam massa ex, faucibus vel porttitor vitae, vulputate in ante. Fusce tristique viverra mi, ut consequat mauris gravida nec.</w:t>
+      </w:r>
+    </w:p>
+    <w:p/>
+    <w:p>
+      <w:r>
+        <w:t>Nulla convallis sapien sed nulla semper tempus. Nulla non venenatis nunc, quis volutpat ex. Proin vitae molestie est. Fusce at vulputate nisi, id condimentum dui. Pellentesque molestie egestas ex, accumsan fermentum diam laoreet vel. Ut auctor posuere metus, nec vehicula tellus varius vitae. Donec aliquet ligula vel arcu interdum, et blandit neque feugiat. Suspendisse imperdiet sollicitudin velit eu fringilla. Mauris id elementum libero. Nunc ac sem enim. Morbi non suscipit nunc. Donec sodales finibus risus eget accumsan. Donec dignissim erat vitae enim placerat, et mattis nisi tristique. Quisque eget sapien eu nisi faucibus aliquet id efficitur erat.</w:t>
+      </w:r>
+    </w:p>
+    <w:p/>
+    <w:p>
+      <w:r>
+        <w:t>Morbi molestie eros erat. Etiam vestibulum nunc eu justo luctus dignissim. Nullam malesuada viverra dui, nec faucibus mauris. Sed ipsum dui, suscipit sed magna vel, ullamcorper congue sapien. Sed dui justo, bibendum vel quam non, eleifend elementum sem. Phasellus porta dui placerat, tincidunt nisi at, iaculis orci. Ut et justo laoreet, cursus sapien et, hendrerit velit. Sed vitae lorem non elit ornare egestas. Duis bibendum convallis porttitor. Nam laoreet massa diam, sed scelerisque mi facilisis a. Pellentesque et accumsan arcu. Orci varius natoque penatibus et magnis dis parturient montes, nascetur ridiculus mus. Quisque eget commodo lacus, non facilisis purus. Donec id purus augue. Integer in erat eros. Proin cursus ipsum et turpis sodales bibendum.</w:t>
+      </w:r>
+    </w:p>
+    <w:p/>
+    <w:p>
+      <w:r>
+        <w:t xml:space="preserve">Morbi non lectus maximus dui fermentum gravida vitae sed mi. Vivamus aliquam ipsum sed ante malesuada, vel varius dolor tristique. Cras feugiat laoreet tellus, hendrerit efficitur lacus laoreet efficitur. Integer laoreet mollis magna, vitae condimentum eros. Sed non sapien at lectus interdum placerat at quis augue. Nam a fringilla diam. Nullam ornare ultrices neque vitae </w:t>
       </w:r>
       <w:r>
         <w:lastRenderedPageBreak/>
-        <w:t>nisl, vitae consequat eros blandit in. Integer eu enim nec ipsum cursus lobortis. Praesent ullamcorper rutrum tincidunt. Nam vel sagittis enim.</w:t>
-      </w:r>
-    </w:p>
-    <w:p/>
-    <w:p>
-      <w:r>
-        <w:t>In ullamcorper odio bibendum, feugiat magna id, dapibus urna. Mauris porta ut sapien ac lobortis. Pellentesque vitae elit erat. Nulla efficitur ullamcorper elit vel sollicitudin. Sed eu augue nec velit tincidunt luctus. Donec non enim et purus venenatis aliquet. Donec a turpis iaculis, feugiat dolor non, dictum eros.</w:t>
-      </w:r>
-    </w:p>
-    <w:p/>
-    <w:p>
-      <w:r>
-        <w:t>Pellentesque efficitur neque ac leo ultricies, eu venenatis arcu ultricies. In nisi dolor, porttitor in viverra vel, cursus vulputate ante. Vestibulum eu pellentesque nulla. In hac habitasse platea dictumst. Maecenas sed tristique arcu, sit amet elementum eros. Etiam sit amet facilisis turpis. Pellentesque velit mauris, egestas eu mauris a, mollis tempus ante. Duis porttitor interdum mi at commodo. Vivamus malesuada at enim sit amet imperdiet. Aenean vulputate tincidunt dolor, id volutpat felis finibus vitae. Sed sed faucibus massa. Etiam massa ex, faucibus vel porttitor vitae, vulputate in ante. Fusce tristique viverra mi, ut consequat mauris gravida nec.</w:t>
-      </w:r>
-    </w:p>
-    <w:p/>
-    <w:p>
-      <w:r>
-        <w:t>Nulla convallis sapien sed nulla semper tempus. Nulla non venenatis nunc, quis volutpat ex. Proin vitae molestie est. Fusce at vulputate nisi, id condimentum dui. Pellentesque molestie egestas ex, accumsan fermentum diam laoreet vel. Ut auctor posuere metus, nec vehicula tellus varius vitae. Donec aliquet ligula vel arcu interdum, et blandit neque feugiat. Suspendisse imperdiet sollicitudin velit eu fringilla. Mauris id elementum libero. Nunc ac sem enim. Morbi non suscipit nunc. Donec sodales finibus risus eget accumsan. Donec dignissim erat vitae enim placerat, et mattis nisi tristique. Quisque eget sapien eu nisi faucibus aliquet id efficitur erat.</w:t>
-      </w:r>
-    </w:p>
-    <w:p/>
-    <w:p>
-      <w:r>
-        <w:t>Morbi molestie eros erat. Etiam vestibulum nunc eu justo luctus dignissim. Nullam malesuada viverra dui, nec faucibus mauris. Sed ipsum dui, suscipit sed magna vel, ullamcorper congue sapien. Sed dui justo, bibendum vel quam non, eleifend elementum sem. Phasellus porta dui placerat, tincidunt nisi at, iaculis orci. Ut et justo laoreet, cursus sapien et, hendrerit velit. Sed vitae lorem non elit ornare egestas. Duis bibendum convallis porttitor. Nam laoreet massa diam, sed scelerisque mi facilisis a. Pellentesque et accumsan arcu. Orci varius natoque penatibus et magnis dis parturient montes, nascetur ridiculus mus. Quisque eget commodo lacus, non facilisis purus. Donec id purus augue. Integer in erat eros. Proin cursus ipsum et turpis sodales bibendum.</w:t>
-      </w:r>
-    </w:p>
-    <w:p/>
-    <w:p>
-      <w:r>
-        <w:t>Morbi non lectus maximus dui fermentum gravida vitae sed mi. Vivamus aliquam ipsum sed ante malesuada, vel varius dolor tristique. Cras feugiat laoreet tellus, hendrerit efficitur lacus laoreet efficitur. Integer laoreet mollis magna, vitae condimentum eros. Sed non sapien at lectus interdum placerat at quis augue. Nam a fringilla diam. Nullam ornare ultrices neque vitae semper. Nunc vestibulum rutrum ante. Integer ut viverra tortor, a euismod eros. Nulla consectetur egestas venenatis. Phasellus ex tellus, viverra eget auctor nec, congue ac ante. Nullam sem risus, egestas eu est at, dapibus lacinia massa. Fusce efficitur risus non tempor tincidunt. Nulla suscipit ligula id magna facilisis, in sodales sapien sollicitudin. Aenean nec nisl lectus.</w:t>
+        <w:t>semper. Nunc vestibulum rutrum ante. Integer ut viverra tortor, a euismod eros. Nulla consectetur egestas venenatis. Phasellus ex tellus, viverra eget auctor nec, congue ac ante. Nullam sem risus, egestas eu est at, dapibus lacinia massa. Fusce efficitur risus non tempor tincidunt. Nulla suscipit ligula id magna facilisis, in sodales sapien sollicitudin. Aenean nec nisl lectus.</w:t>
       </w:r>
     </w:p>
     <w:sectPr>
@@ -1009,6 +1070,7 @@
   <w:style w:type="character" w:default="1" w:styleId="DefaultParagraphFont">
     <w:name w:val="Default Paragraph Font"/>
     <w:uiPriority w:val="1"/>
+    <w:semiHidden/>
     <w:unhideWhenUsed/>
   </w:style>
   <w:style w:type="table" w:default="1" w:styleId="TableNormal">

</xml_diff>